<commit_message>
cap nhat lan 3
</commit_message>
<xml_diff>
--- a/WAV/ManhVanHiep_61133631.docx
+++ b/WAV/ManhVanHiep_61133631.docx
@@ -11044,7 +11044,7 @@
           </mc:Choice>
           <mc:Fallback>
             <w:pict>
-              <v:rect w14:anchorId="4D14B915" id="Rectangle 407" o:spid="_x0000_s1026" alt="{\displaystyle {\mathfrak {F}}[a.f+b.g]=a.{\mathfrak {F}}[f]+b.{\mathfrak {F}}[g]}" style="width:24pt;height:24pt;visibility:visible;mso-wrap-style:square;mso-left-percent:-10001;mso-top-percent:-10001;mso-position-horizontal:absolute;mso-position-horizontal-relative:char;mso-position-vertical:absolute;mso-position-vertical-relative:line;mso-left-percent:-10001;mso-top-percent:-10001;v-text-anchor:top" o:gfxdata="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" filled="f" stroked="f">
+              <v:rect w14:anchorId="144FBD0E" id="Rectangle 407" o:spid="_x0000_s1026" alt="{\displaystyle {\mathfrak {F}}[a.f+b.g]=a.{\mathfrak {F}}[f]+b.{\mathfrak {F}}[g]}" style="width:24pt;height:24pt;visibility:visible;mso-wrap-style:square;mso-left-percent:-10001;mso-top-percent:-10001;mso-position-horizontal:absolute;mso-position-horizontal-relative:char;mso-position-vertical:absolute;mso-position-vertical-relative:line;mso-left-percent:-10001;mso-top-percent:-10001;v-text-anchor:top" o:gfxdata="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" filled="f" stroked="f">
                 <o:lock v:ext="edit" aspectratio="t"/>
                 <w10:anchorlock/>
               </v:rect>
@@ -11665,7 +11665,7 @@
           </mc:Choice>
           <mc:Fallback>
             <w:pict>
-              <v:rect w14:anchorId="7B600D44" id="Rectangle 408" o:spid="_x0000_s1026" alt="{\displaystyle f(t)={\mathcal {F}}^{-1}(F)(t)={\frac {1}{2\pi }}\int \limits _{-\infty }^{\infty }F(\omega )e^{i\omega t}\,d\omega .}" style="width:24pt;height:24pt;visibility:visible;mso-wrap-style:square;mso-left-percent:-10001;mso-top-percent:-10001;mso-position-horizontal:absolute;mso-position-horizontal-relative:char;mso-position-vertical:absolute;mso-position-vertical-relative:line;mso-left-percent:-10001;mso-top-percent:-10001;v-text-anchor:top" o:gfxdata="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" filled="f" stroked="f">
+              <v:rect w14:anchorId="71EF50DC" id="Rectangle 408" o:spid="_x0000_s1026" alt="{\displaystyle f(t)={\mathcal {F}}^{-1}(F)(t)={\frac {1}{2\pi }}\int \limits _{-\infty }^{\infty }F(\omega )e^{i\omega t}\,d\omega .}" style="width:24pt;height:24pt;visibility:visible;mso-wrap-style:square;mso-left-percent:-10001;mso-top-percent:-10001;mso-position-horizontal:absolute;mso-position-horizontal-relative:char;mso-position-vertical:absolute;mso-position-vertical-relative:line;mso-left-percent:-10001;mso-top-percent:-10001;v-text-anchor:top" o:gfxdata="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" filled="f" stroked="f">
                 <o:lock v:ext="edit" aspectratio="t"/>
                 <w10:anchorlock/>
               </v:rect>
@@ -25459,112 +25459,29 @@
     </w:p>
     <w:p>
       <w:pPr>
-        <w:pStyle w:val="Heading3"/>
-        <w:rPr>
-          <w:lang w:val="en-GB"/>
-        </w:rPr>
-      </w:pPr>
-      <w:bookmarkStart w:id="102" w:name="_Toc92485196"/>
+        <w:pStyle w:val="Heading1"/>
+      </w:pPr>
+      <w:bookmarkStart w:id="102" w:name="_Toc76857573"/>
+      <w:bookmarkStart w:id="103" w:name="_Toc92485197"/>
       <w:r>
         <w:lastRenderedPageBreak/>
-        <w:t xml:space="preserve">Mức </w:t>
-      </w:r>
-      <w:r>
-        <w:rPr>
-          <w:lang w:val="en-GB"/>
-        </w:rPr>
-        <w:t>2</w:t>
+        <w:t>KẾT LUẬN VÀ HƯỚNG PHÁT TRIỂN</w:t>
       </w:r>
       <w:bookmarkEnd w:id="102"/>
+      <w:bookmarkEnd w:id="103"/>
     </w:p>
     <w:p>
       <w:pPr>
-        <w:rPr>
-          <w:lang w:val="en-GB" w:eastAsia="ja-JP"/>
-        </w:rPr>
-      </w:pPr>
-      <w:r>
-        <w:rPr>
-          <w:noProof/>
-          <w:lang w:val="en-GB" w:eastAsia="ja-JP"/>
-        </w:rPr>
-        <w:drawing>
-          <wp:inline distT="0" distB="0" distL="0" distR="0" wp14:anchorId="54C8CDF9" wp14:editId="0BB85AB0">
-            <wp:extent cx="5761990" cy="4474845"/>
-            <wp:effectExtent l="0" t="0" r="0" b="1905"/>
-            <wp:docPr id="5" name="Picture 5" descr="Graphical user interface, application&#10;&#10;Description automatically generated"/>
-            <wp:cNvGraphicFramePr>
-              <a:graphicFrameLocks xmlns:a="http://schemas.openxmlformats.org/drawingml/2006/main" noChangeAspect="1"/>
-            </wp:cNvGraphicFramePr>
-            <a:graphic xmlns:a="http://schemas.openxmlformats.org/drawingml/2006/main">
-              <a:graphicData uri="http://schemas.openxmlformats.org/drawingml/2006/picture">
-                <pic:pic xmlns:pic="http://schemas.openxmlformats.org/drawingml/2006/picture">
-                  <pic:nvPicPr>
-                    <pic:cNvPr id="5" name="Picture 5" descr="Graphical user interface, application&#10;&#10;Description automatically generated"/>
-                    <pic:cNvPicPr/>
-                  </pic:nvPicPr>
-                  <pic:blipFill>
-                    <a:blip r:embed="rId113">
-                      <a:extLst>
-                        <a:ext uri="{28A0092B-C50C-407E-A947-70E740481C1C}">
-                          <a14:useLocalDpi xmlns:a14="http://schemas.microsoft.com/office/drawing/2010/main" val="0"/>
-                        </a:ext>
-                      </a:extLst>
-                    </a:blip>
-                    <a:stretch>
-                      <a:fillRect/>
-                    </a:stretch>
-                  </pic:blipFill>
-                  <pic:spPr>
-                    <a:xfrm>
-                      <a:off x="0" y="0"/>
-                      <a:ext cx="5761990" cy="4474845"/>
-                    </a:xfrm>
-                    <a:prstGeom prst="rect">
-                      <a:avLst/>
-                    </a:prstGeom>
-                  </pic:spPr>
-                </pic:pic>
-              </a:graphicData>
-            </a:graphic>
-          </wp:inline>
-        </w:drawing>
-      </w:r>
-    </w:p>
-    <w:p>
-      <w:pPr>
-        <w:pStyle w:val="Heading1"/>
-      </w:pPr>
-      <w:r>
-        <w:rPr>
-          <w:b w:val="0"/>
-          <w:bCs/>
-          <w:sz w:val="28"/>
-          <w:szCs w:val="28"/>
-        </w:rPr>
-        <w:br w:type="page"/>
-      </w:r>
-      <w:bookmarkStart w:id="103" w:name="_Toc76857573"/>
-      <w:bookmarkStart w:id="104" w:name="_Toc92485197"/>
-      <w:r>
-        <w:lastRenderedPageBreak/>
-        <w:t>KẾT LUẬN VÀ HƯỚNG PHÁT TRIỂN</w:t>
-      </w:r>
-      <w:bookmarkEnd w:id="103"/>
-      <w:bookmarkEnd w:id="104"/>
-    </w:p>
-    <w:p>
-      <w:pPr>
         <w:pStyle w:val="Heading2"/>
         <w:ind w:left="578" w:hanging="578"/>
       </w:pPr>
-      <w:bookmarkStart w:id="105" w:name="_Toc76857574"/>
-      <w:bookmarkStart w:id="106" w:name="_Toc92485198"/>
+      <w:bookmarkStart w:id="104" w:name="_Toc76857574"/>
+      <w:bookmarkStart w:id="105" w:name="_Toc92485198"/>
       <w:r>
         <w:t>KẾT QUẢ ĐẠT ĐƯỢC</w:t>
       </w:r>
+      <w:bookmarkEnd w:id="104"/>
       <w:bookmarkEnd w:id="105"/>
-      <w:bookmarkEnd w:id="106"/>
     </w:p>
     <w:p>
       <w:pPr>
@@ -25582,7 +25499,7 @@
           <w:lang w:val="vi-VN"/>
         </w:rPr>
       </w:pPr>
-      <w:bookmarkStart w:id="107" w:name="_Toc76857575"/>
+      <w:bookmarkStart w:id="106" w:name="_Toc76857575"/>
       <w:r>
         <w:rPr>
           <w:lang w:val="en-GB"/>
@@ -25628,12 +25545,12 @@
         <w:spacing w:line="240" w:lineRule="auto"/>
         <w:ind w:left="578" w:hanging="578"/>
       </w:pPr>
-      <w:bookmarkStart w:id="108" w:name="_Toc92485199"/>
+      <w:bookmarkStart w:id="107" w:name="_Toc92485199"/>
       <w:r>
         <w:t>ƯU ĐIỂM</w:t>
       </w:r>
+      <w:bookmarkEnd w:id="106"/>
       <w:bookmarkEnd w:id="107"/>
-      <w:bookmarkEnd w:id="108"/>
       <w:r>
         <w:t xml:space="preserve"> </w:t>
       </w:r>
@@ -25654,7 +25571,7 @@
           <w:lang w:val="vi-VN"/>
         </w:rPr>
       </w:pPr>
-      <w:bookmarkStart w:id="109" w:name="_Toc76857576"/>
+      <w:bookmarkStart w:id="108" w:name="_Toc76857576"/>
       <w:r>
         <w:rPr>
           <w:lang w:val="vi-VN"/>
@@ -25813,15 +25730,15 @@
         <w:spacing w:line="240" w:lineRule="auto"/>
         <w:ind w:left="578" w:hanging="578"/>
       </w:pPr>
-      <w:bookmarkStart w:id="110" w:name="_Toc92485200"/>
+      <w:bookmarkStart w:id="109" w:name="_Toc92485200"/>
       <w:r>
         <w:t>H</w:t>
       </w:r>
       <w:r>
         <w:t>ẠN CHẾ</w:t>
       </w:r>
+      <w:bookmarkEnd w:id="108"/>
       <w:bookmarkEnd w:id="109"/>
-      <w:bookmarkEnd w:id="110"/>
     </w:p>
     <w:p>
       <w:pPr>
@@ -25927,13 +25844,13 @@
         <w:spacing w:line="240" w:lineRule="auto"/>
         <w:ind w:left="578" w:hanging="578"/>
       </w:pPr>
-      <w:bookmarkStart w:id="111" w:name="_Toc76857577"/>
-      <w:bookmarkStart w:id="112" w:name="_Toc92485201"/>
+      <w:bookmarkStart w:id="110" w:name="_Toc76857577"/>
+      <w:bookmarkStart w:id="111" w:name="_Toc92485201"/>
       <w:r>
         <w:t>HƯỚNG PHÁT TRIỂN</w:t>
       </w:r>
+      <w:bookmarkEnd w:id="110"/>
       <w:bookmarkEnd w:id="111"/>
-      <w:bookmarkEnd w:id="112"/>
     </w:p>
     <w:p>
       <w:pPr>
@@ -25961,13 +25878,13 @@
           <w:rFonts w:eastAsiaTheme="minorHAnsi"/>
         </w:rPr>
       </w:pPr>
-      <w:bookmarkStart w:id="113" w:name="_Toc76857578"/>
-      <w:bookmarkStart w:id="114" w:name="_Toc92485202"/>
+      <w:bookmarkStart w:id="112" w:name="_Toc76857578"/>
+      <w:bookmarkStart w:id="113" w:name="_Toc92485202"/>
       <w:r>
         <w:t>KẾT LUẬN</w:t>
       </w:r>
+      <w:bookmarkEnd w:id="112"/>
       <w:bookmarkEnd w:id="113"/>
-      <w:bookmarkEnd w:id="114"/>
     </w:p>
     <w:p>
       <w:pPr>
@@ -26032,8 +25949,8 @@
         </w:rPr>
       </w:pPr>
     </w:p>
+    <w:bookmarkStart w:id="114" w:name="_Toc92485203" w:displacedByCustomXml="next"/>
     <w:bookmarkStart w:id="115" w:name="_Toc92205383" w:displacedByCustomXml="next"/>
-    <w:bookmarkStart w:id="116" w:name="_Toc92485203" w:displacedByCustomXml="next"/>
     <w:sdt>
       <w:sdtPr>
         <w:rPr>
@@ -26072,8 +25989,8 @@
             </w:rPr>
             <w:t>TÀI LIỆU THAM KHẢO</w:t>
           </w:r>
-          <w:bookmarkEnd w:id="116"/>
           <w:bookmarkEnd w:id="115"/>
+          <w:bookmarkEnd w:id="114"/>
         </w:p>
         <w:sdt>
           <w:sdtPr>
@@ -26738,8 +26655,8 @@
       </w:pPr>
     </w:p>
     <w:sectPr>
-      <w:headerReference w:type="default" r:id="rId114"/>
-      <w:footerReference w:type="default" r:id="rId115"/>
+      <w:headerReference w:type="default" r:id="rId113"/>
+      <w:footerReference w:type="default" r:id="rId114"/>
       <w:pgSz w:w="11909" w:h="16834" w:code="9"/>
       <w:pgMar w:top="1134" w:right="1134" w:bottom="1134" w:left="1701" w:header="720" w:footer="720" w:gutter="0"/>
       <w:pgNumType w:start="1"/>

</xml_diff>